<commit_message>
Reference updated on a research paper.
</commit_message>
<xml_diff>
--- a/Research/Security Aspects/ExtractFrom_Software_Vulnerabilities_in_Java.docx
+++ b/Research/Security Aspects/ExtractFrom_Software_Vulnerabilities_in_Java.docx
@@ -1,7 +1,250 @@
 
 <file path=word/document.xml><?xml version="1.0" encoding="utf-8"?>
-<w:document xmlns:wpc="http://schemas.microsoft.com/office/word/2010/wordprocessingCanvas" xmlns:mo="http://schemas.microsoft.com/office/mac/office/2008/main" xmlns:mc="http://schemas.openxmlformats.org/markup-compatibility/2006" xmlns:mv="urn:schemas-microsoft-com:mac:vml" xmlns:o="urn:schemas-microsoft-com:office:office" xmlns:r="http://schemas.openxmlformats.org/officeDocument/2006/relationships" xmlns:m="http://schemas.openxmlformats.org/officeDocument/2006/math" xmlns:v="urn:schemas-microsoft-com:vml" xmlns:wp14="http://schemas.microsoft.com/office/word/2010/wordprocessingDrawing" xmlns:wp="http://schemas.openxmlformats.org/drawingml/2006/wordprocessingDrawing" xmlns:w10="urn:schemas-microsoft-com:office:word" xmlns:w="http://schemas.openxmlformats.org/wordprocessingml/2006/main" xmlns:w14="http://schemas.microsoft.com/office/word/2010/wordml" xmlns:wpg="http://schemas.microsoft.com/office/word/2010/wordprocessingGroup" xmlns:wpi="http://schemas.microsoft.com/office/word/2010/wordprocessingInk" xmlns:wne="http://schemas.microsoft.com/office/word/2006/wordml" xmlns:wps="http://schemas.microsoft.com/office/word/2010/wordprocessingShape" mc:Ignorable="w14 wp14">
+<w:document xmlns:ve="http://schemas.openxmlformats.org/markup-compatibility/2006" xmlns:o="urn:schemas-microsoft-com:office:office" xmlns:r="http://schemas.openxmlformats.org/officeDocument/2006/relationships" xmlns:m="http://schemas.openxmlformats.org/officeDocument/2006/math" xmlns:v="urn:schemas-microsoft-com:vml" xmlns:wp="http://schemas.openxmlformats.org/drawingml/2006/wordprocessingDrawing" xmlns:w10="urn:schemas-microsoft-com:office:word" xmlns:w="http://schemas.openxmlformats.org/wordprocessingml/2006/main" xmlns:wne="http://schemas.microsoft.com/office/word/2006/wordml">
   <w:body>
+    <w:p>
+      <w:pPr>
+        <w:spacing w:line="188" w:lineRule="atLeast"/>
+        <w:textAlignment w:val="baseline"/>
+        <w:outlineLvl w:val="3"/>
+        <w:rPr>
+          <w:rFonts w:ascii="Helvetica" w:eastAsia="Times New Roman" w:hAnsi="Helvetica" w:cs="Helvetica"/>
+          <w:b/>
+          <w:bCs/>
+          <w:color w:val="000000"/>
+          <w:sz w:val="16"/>
+          <w:szCs w:val="16"/>
+          <w:lang w:val="en-GB" w:eastAsia="en-GB"/>
+        </w:rPr>
+      </w:pPr>
+      <w:r>
+        <w:rPr>
+          <w:rFonts w:ascii="Helvetica" w:eastAsia="Times New Roman" w:hAnsi="Helvetica" w:cs="Helvetica"/>
+          <w:b/>
+          <w:bCs/>
+          <w:color w:val="000000"/>
+          <w:sz w:val="16"/>
+          <w:szCs w:val="16"/>
+          <w:lang w:val="en-GB" w:eastAsia="en-GB"/>
+        </w:rPr>
+        <w:t>Date of Original Version</w:t>
+      </w:r>
+    </w:p>
+    <w:p>
+      <w:pPr>
+        <w:spacing w:line="225" w:lineRule="atLeast"/>
+        <w:textAlignment w:val="baseline"/>
+        <w:rPr>
+          <w:rFonts w:ascii="Helvetica" w:eastAsia="Times New Roman" w:hAnsi="Helvetica" w:cs="Helvetica"/>
+          <w:color w:val="000000"/>
+          <w:sz w:val="15"/>
+          <w:szCs w:val="15"/>
+          <w:lang w:val="en-GB" w:eastAsia="en-GB"/>
+        </w:rPr>
+      </w:pPr>
+      <w:r>
+        <w:rPr>
+          <w:rFonts w:ascii="Helvetica" w:eastAsia="Times New Roman" w:hAnsi="Helvetica" w:cs="Helvetica"/>
+          <w:color w:val="000000"/>
+          <w:sz w:val="15"/>
+          <w:szCs w:val="15"/>
+          <w:lang w:val="en-GB" w:eastAsia="en-GB"/>
+        </w:rPr>
+        <w:t>10-2005</w:t>
+      </w:r>
+    </w:p>
+    <w:p>
+      <w:pPr>
+        <w:spacing w:line="188" w:lineRule="atLeast"/>
+        <w:textAlignment w:val="baseline"/>
+        <w:outlineLvl w:val="3"/>
+        <w:rPr>
+          <w:rFonts w:ascii="Helvetica" w:eastAsia="Times New Roman" w:hAnsi="Helvetica" w:cs="Helvetica"/>
+          <w:b/>
+          <w:bCs/>
+          <w:color w:val="000000"/>
+          <w:sz w:val="16"/>
+          <w:szCs w:val="16"/>
+          <w:lang w:val="en-GB" w:eastAsia="en-GB"/>
+        </w:rPr>
+      </w:pPr>
+    </w:p>
+    <w:p>
+      <w:pPr>
+        <w:spacing w:line="188" w:lineRule="atLeast"/>
+        <w:textAlignment w:val="baseline"/>
+        <w:outlineLvl w:val="3"/>
+        <w:rPr>
+          <w:rFonts w:ascii="Helvetica" w:eastAsia="Times New Roman" w:hAnsi="Helvetica" w:cs="Helvetica"/>
+          <w:b/>
+          <w:bCs/>
+          <w:color w:val="000000"/>
+          <w:sz w:val="16"/>
+          <w:szCs w:val="16"/>
+          <w:lang w:val="en-GB" w:eastAsia="en-GB"/>
+        </w:rPr>
+      </w:pPr>
+      <w:r>
+        <w:rPr>
+          <w:rFonts w:ascii="Helvetica" w:eastAsia="Times New Roman" w:hAnsi="Helvetica" w:cs="Helvetica"/>
+          <w:b/>
+          <w:bCs/>
+          <w:color w:val="000000"/>
+          <w:sz w:val="16"/>
+          <w:szCs w:val="16"/>
+          <w:lang w:val="en-GB" w:eastAsia="en-GB"/>
+        </w:rPr>
+        <w:t>Type</w:t>
+      </w:r>
+    </w:p>
+    <w:p>
+      <w:pPr>
+        <w:spacing w:line="225" w:lineRule="atLeast"/>
+        <w:textAlignment w:val="baseline"/>
+        <w:rPr>
+          <w:rFonts w:ascii="Helvetica" w:eastAsia="Times New Roman" w:hAnsi="Helvetica" w:cs="Helvetica"/>
+          <w:color w:val="000000"/>
+          <w:sz w:val="15"/>
+          <w:szCs w:val="15"/>
+          <w:lang w:val="en-GB" w:eastAsia="en-GB"/>
+        </w:rPr>
+      </w:pPr>
+      <w:r>
+        <w:rPr>
+          <w:rFonts w:ascii="Helvetica" w:eastAsia="Times New Roman" w:hAnsi="Helvetica" w:cs="Helvetica"/>
+          <w:color w:val="000000"/>
+          <w:sz w:val="15"/>
+          <w:szCs w:val="15"/>
+          <w:lang w:val="en-GB" w:eastAsia="en-GB"/>
+        </w:rPr>
+        <w:t>Technical Report</w:t>
+      </w:r>
+    </w:p>
+    <w:p>
+      <w:pPr>
+        <w:spacing w:line="188" w:lineRule="atLeast"/>
+        <w:textAlignment w:val="baseline"/>
+        <w:outlineLvl w:val="3"/>
+        <w:rPr>
+          <w:rFonts w:ascii="Helvetica" w:eastAsia="Times New Roman" w:hAnsi="Helvetica" w:cs="Helvetica"/>
+          <w:b/>
+          <w:bCs/>
+          <w:color w:val="000000"/>
+          <w:sz w:val="16"/>
+          <w:szCs w:val="16"/>
+          <w:lang w:val="en-GB" w:eastAsia="en-GB"/>
+        </w:rPr>
+      </w:pPr>
+    </w:p>
+    <w:p>
+      <w:pPr>
+        <w:spacing w:line="188" w:lineRule="atLeast"/>
+        <w:textAlignment w:val="baseline"/>
+        <w:outlineLvl w:val="3"/>
+        <w:rPr>
+          <w:rFonts w:ascii="Helvetica" w:eastAsia="Times New Roman" w:hAnsi="Helvetica" w:cs="Helvetica"/>
+          <w:b/>
+          <w:bCs/>
+          <w:color w:val="000000"/>
+          <w:sz w:val="16"/>
+          <w:szCs w:val="16"/>
+          <w:lang w:val="en-GB" w:eastAsia="en-GB"/>
+        </w:rPr>
+      </w:pPr>
+      <w:r>
+        <w:rPr>
+          <w:rFonts w:ascii="Helvetica" w:eastAsia="Times New Roman" w:hAnsi="Helvetica" w:cs="Helvetica"/>
+          <w:b/>
+          <w:bCs/>
+          <w:color w:val="000000"/>
+          <w:sz w:val="16"/>
+          <w:szCs w:val="16"/>
+          <w:lang w:val="en-GB" w:eastAsia="en-GB"/>
+        </w:rPr>
+        <w:t>Comments</w:t>
+      </w:r>
+    </w:p>
+    <w:p>
+      <w:pPr>
+        <w:spacing w:line="225" w:lineRule="atLeast"/>
+        <w:textAlignment w:val="baseline"/>
+        <w:rPr>
+          <w:rFonts w:ascii="Helvetica" w:eastAsia="Times New Roman" w:hAnsi="Helvetica" w:cs="Helvetica"/>
+          <w:color w:val="000000"/>
+          <w:sz w:val="15"/>
+          <w:szCs w:val="15"/>
+          <w:lang w:val="en-GB" w:eastAsia="en-GB"/>
+        </w:rPr>
+      </w:pPr>
+      <w:r>
+        <w:rPr>
+          <w:rFonts w:ascii="Helvetica" w:eastAsia="Times New Roman" w:hAnsi="Helvetica" w:cs="Helvetica"/>
+          <w:color w:val="000000"/>
+          <w:sz w:val="15"/>
+          <w:szCs w:val="15"/>
+          <w:lang w:val="en-GB" w:eastAsia="en-GB"/>
+        </w:rPr>
+        <w:t>CMU/SEI-2005-TN-044</w:t>
+      </w:r>
+    </w:p>
+    <w:p>
+      <w:pPr>
+        <w:rPr>
+          <w:sz w:val="40"/>
+          <w:lang w:val="en-GB" w:eastAsia="en-GB"/>
+        </w:rPr>
+      </w:pPr>
+    </w:p>
+    <w:p>
+      <w:pPr>
+        <w:rPr>
+          <w:b/>
+          <w:sz w:val="40"/>
+          <w:lang w:val="en-GB" w:eastAsia="en-GB"/>
+        </w:rPr>
+      </w:pPr>
+      <w:r>
+        <w:rPr>
+          <w:b/>
+          <w:sz w:val="40"/>
+          <w:lang w:val="en-GB" w:eastAsia="en-GB"/>
+        </w:rPr>
+        <w:t>Abstract or Description</w:t>
+      </w:r>
+    </w:p>
+    <w:p>
+      <w:pPr>
+        <w:rPr>
+          <w:sz w:val="22"/>
+          <w:szCs w:val="15"/>
+          <w:lang w:val="en-GB" w:eastAsia="en-GB"/>
+        </w:rPr>
+      </w:pPr>
+      <w:r>
+        <w:rPr>
+          <w:sz w:val="22"/>
+          <w:szCs w:val="15"/>
+          <w:lang w:val="en-GB" w:eastAsia="en-GB"/>
+        </w:rPr>
+        <w:t>Java is essentially a safe language with good security features. However, there are several Java features and facilities that can compromise safety if they are misused or improperly implemented. This report briefly describes these potential software vulnerabilities in the current version of Java, Java 5.</w:t>
+      </w:r>
+    </w:p>
+    <w:p>
+      <w:pPr>
+        <w:spacing w:line="188" w:lineRule="atLeast"/>
+        <w:textAlignment w:val="baseline"/>
+        <w:outlineLvl w:val="3"/>
+        <w:rPr>
+          <w:rFonts w:ascii="Helvetica" w:eastAsia="Times New Roman" w:hAnsi="Helvetica" w:cs="Helvetica"/>
+          <w:b/>
+          <w:bCs/>
+          <w:color w:val="000000"/>
+          <w:sz w:val="16"/>
+          <w:szCs w:val="16"/>
+          <w:lang w:val="en-GB" w:eastAsia="en-GB"/>
+        </w:rPr>
+      </w:pPr>
+    </w:p>
     <w:p>
       <w:pPr>
         <w:widowControl w:val="0"/>
@@ -10,19 +253,13 @@
         <w:adjustRightInd w:val="0"/>
         <w:spacing w:after="240"/>
         <w:rPr>
-          <w:rFonts w:ascii="Times" w:hAnsi="Times" w:cs="Times"/>
-        </w:rPr>
-      </w:pPr>
-      <w:r>
-        <w:rPr>
           <w:rFonts w:ascii="Arial" w:hAnsi="Arial" w:cs="Arial"/>
           <w:b/>
           <w:bCs/>
           <w:sz w:val="34"/>
           <w:szCs w:val="34"/>
         </w:rPr>
-        <w:t>2.4 Serialization</w:t>
-      </w:r>
+      </w:pPr>
     </w:p>
     <w:p>
       <w:pPr>
@@ -37,37 +274,13 @@
       </w:pPr>
       <w:r>
         <w:rPr>
-          <w:rFonts w:ascii="Times New Roman" w:hAnsi="Times New Roman" w:cs="Times New Roman"/>
-          <w:sz w:val="30"/>
-          <w:szCs w:val="30"/>
-        </w:rPr>
-        <w:t xml:space="preserve">Serialization enables the state of a Java program to be captured and written out to a byte stream [Sun 04b]. This allows for the state to be preserved so that it can be reinstated (by deserialization). Serialization also allows for Java method calls to be transmitted over a network for Remote Method Invocation (RMI). An object (called </w:t>
-      </w:r>
-      <w:proofErr w:type="spellStart"/>
-      <w:r>
-        <w:rPr>
-          <w:rFonts w:ascii="Courier" w:hAnsi="Courier" w:cs="Courier"/>
-          <w:sz w:val="30"/>
-          <w:szCs w:val="30"/>
-        </w:rPr>
-        <w:t>someObject</w:t>
-      </w:r>
-      <w:proofErr w:type="spellEnd"/>
-      <w:r>
-        <w:rPr>
-          <w:rFonts w:ascii="Courier" w:hAnsi="Courier" w:cs="Courier"/>
-          <w:sz w:val="30"/>
-          <w:szCs w:val="30"/>
-        </w:rPr>
-        <w:t xml:space="preserve"> </w:t>
-      </w:r>
-      <w:r>
-        <w:rPr>
-          <w:rFonts w:ascii="Times New Roman" w:hAnsi="Times New Roman" w:cs="Times New Roman"/>
-          <w:sz w:val="30"/>
-          <w:szCs w:val="30"/>
-        </w:rPr>
-        <w:t>below) can be serialized as follows:</w:t>
+          <w:rFonts w:ascii="Arial" w:hAnsi="Arial" w:cs="Arial"/>
+          <w:b/>
+          <w:bCs/>
+          <w:sz w:val="34"/>
+          <w:szCs w:val="34"/>
+        </w:rPr>
+        <w:t>2.4 Serialization</w:t>
       </w:r>
     </w:p>
     <w:p>
@@ -87,7 +300,7 @@
           <w:sz w:val="30"/>
           <w:szCs w:val="30"/>
         </w:rPr>
-        <w:t xml:space="preserve">An object (called </w:t>
+        <w:t xml:space="preserve">Serialization enables the state of a Java program to be captured and written out to a byte stream [Sun 04b]. This allows for the state to be preserved so that it can be reinstated (by deserialization). Serialization also allows for Java method calls to be transmitted over a network for Remote Method Invocation (RMI). An object (called </w:t>
       </w:r>
       <w:proofErr w:type="spellStart"/>
       <w:r>
@@ -98,22 +311,22 @@
         </w:rPr>
         <w:t>someObject</w:t>
       </w:r>
+      <w:r>
+        <w:rPr>
+          <w:rFonts w:ascii="Times New Roman" w:hAnsi="Times New Roman" w:cs="Times New Roman"/>
+          <w:sz w:val="30"/>
+          <w:szCs w:val="30"/>
+        </w:rPr>
+        <w:t>below</w:t>
+      </w:r>
       <w:proofErr w:type="spellEnd"/>
       <w:r>
         <w:rPr>
-          <w:rFonts w:ascii="Courier" w:hAnsi="Courier" w:cs="Courier"/>
-          <w:sz w:val="30"/>
-          <w:szCs w:val="30"/>
-        </w:rPr>
-        <w:t xml:space="preserve"> </w:t>
-      </w:r>
-      <w:r>
-        <w:rPr>
           <w:rFonts w:ascii="Times New Roman" w:hAnsi="Times New Roman" w:cs="Times New Roman"/>
           <w:sz w:val="30"/>
           <w:szCs w:val="30"/>
         </w:rPr>
-        <w:t>below) can be serialized as follows:</w:t>
+        <w:t>) can be serialized as follows:</w:t>
       </w:r>
     </w:p>
     <w:p>
@@ -127,6 +340,14 @@
           <w:rFonts w:ascii="Times" w:hAnsi="Times" w:cs="Times"/>
         </w:rPr>
       </w:pPr>
+      <w:r>
+        <w:rPr>
+          <w:rFonts w:ascii="Times New Roman" w:hAnsi="Times New Roman" w:cs="Times New Roman"/>
+          <w:sz w:val="30"/>
+          <w:szCs w:val="30"/>
+        </w:rPr>
+        <w:t xml:space="preserve">An object (called </w:t>
+      </w:r>
       <w:proofErr w:type="spellStart"/>
       <w:r>
         <w:rPr>
@@ -134,106 +355,24 @@
           <w:sz w:val="30"/>
           <w:szCs w:val="30"/>
         </w:rPr>
-        <w:t>ObjectOutputStream</w:t>
+        <w:t>someObject</w:t>
+      </w:r>
+      <w:r>
+        <w:rPr>
+          <w:rFonts w:ascii="Times New Roman" w:hAnsi="Times New Roman" w:cs="Times New Roman"/>
+          <w:sz w:val="30"/>
+          <w:szCs w:val="30"/>
+        </w:rPr>
+        <w:t>below</w:t>
       </w:r>
       <w:proofErr w:type="spellEnd"/>
       <w:r>
         <w:rPr>
-          <w:rFonts w:ascii="Courier" w:hAnsi="Courier" w:cs="Courier"/>
-          <w:sz w:val="30"/>
-          <w:szCs w:val="30"/>
-        </w:rPr>
-        <w:t xml:space="preserve"> </w:t>
-      </w:r>
-      <w:proofErr w:type="spellStart"/>
-      <w:r>
-        <w:rPr>
-          <w:rFonts w:ascii="Courier" w:hAnsi="Courier" w:cs="Courier"/>
-          <w:sz w:val="30"/>
-          <w:szCs w:val="30"/>
-        </w:rPr>
-        <w:t>oos</w:t>
-      </w:r>
-      <w:proofErr w:type="spellEnd"/>
-      <w:r>
-        <w:rPr>
-          <w:rFonts w:ascii="Courier" w:hAnsi="Courier" w:cs="Courier"/>
-          <w:sz w:val="30"/>
-          <w:szCs w:val="30"/>
-        </w:rPr>
-        <w:t xml:space="preserve"> = new </w:t>
-      </w:r>
-      <w:proofErr w:type="spellStart"/>
-      <w:r>
-        <w:rPr>
-          <w:rFonts w:ascii="Courier" w:hAnsi="Courier" w:cs="Courier"/>
-          <w:sz w:val="30"/>
-          <w:szCs w:val="30"/>
-        </w:rPr>
-        <w:t>ObjectOutputStream</w:t>
-      </w:r>
-      <w:proofErr w:type="spellEnd"/>
-      <w:r>
-        <w:rPr>
-          <w:rFonts w:ascii="Courier" w:hAnsi="Courier" w:cs="Courier"/>
-          <w:sz w:val="30"/>
-          <w:szCs w:val="30"/>
-        </w:rPr>
-        <w:t xml:space="preserve"> </w:t>
-      </w:r>
-      <w:proofErr w:type="gramStart"/>
-      <w:r>
-        <w:rPr>
-          <w:rFonts w:ascii="Courier" w:hAnsi="Courier" w:cs="Courier"/>
-          <w:sz w:val="30"/>
-          <w:szCs w:val="30"/>
-        </w:rPr>
-        <w:t>( new</w:t>
-      </w:r>
-      <w:proofErr w:type="gramEnd"/>
-      <w:r>
-        <w:rPr>
-          <w:rFonts w:ascii="Courier" w:hAnsi="Courier" w:cs="Courier"/>
-          <w:sz w:val="30"/>
-          <w:szCs w:val="30"/>
-        </w:rPr>
-        <w:t xml:space="preserve"> </w:t>
-      </w:r>
-      <w:proofErr w:type="spellStart"/>
-      <w:r>
-        <w:rPr>
-          <w:rFonts w:ascii="Courier" w:hAnsi="Courier" w:cs="Courier"/>
-          <w:sz w:val="30"/>
-          <w:szCs w:val="30"/>
-        </w:rPr>
-        <w:t>FileOutputStream</w:t>
-      </w:r>
-      <w:proofErr w:type="spellEnd"/>
-      <w:r>
-        <w:rPr>
-          <w:rFonts w:ascii="Courier" w:hAnsi="Courier" w:cs="Courier"/>
-          <w:sz w:val="30"/>
-          <w:szCs w:val="30"/>
-        </w:rPr>
-        <w:t xml:space="preserve"> (“</w:t>
-      </w:r>
-      <w:proofErr w:type="spellStart"/>
-      <w:r>
-        <w:rPr>
-          <w:rFonts w:ascii="Courier" w:hAnsi="Courier" w:cs="Courier"/>
-          <w:sz w:val="30"/>
-          <w:szCs w:val="30"/>
-        </w:rPr>
-        <w:t>SerialOutput</w:t>
-      </w:r>
-      <w:proofErr w:type="spellEnd"/>
-      <w:r>
-        <w:rPr>
-          <w:rFonts w:ascii="Courier" w:hAnsi="Courier" w:cs="Courier"/>
-          <w:sz w:val="30"/>
-          <w:szCs w:val="30"/>
-        </w:rPr>
-        <w:t>”) );</w:t>
+          <w:rFonts w:ascii="Times New Roman" w:hAnsi="Times New Roman" w:cs="Times New Roman"/>
+          <w:sz w:val="30"/>
+          <w:szCs w:val="30"/>
+        </w:rPr>
+        <w:t>) can be serialized as follows:</w:t>
       </w:r>
     </w:p>
     <w:p>
@@ -244,11 +383,27 @@
         <w:adjustRightInd w:val="0"/>
         <w:spacing w:after="240"/>
         <w:rPr>
-          <w:rFonts w:ascii="Courier" w:hAnsi="Courier" w:cs="Courier"/>
-          <w:sz w:val="30"/>
-          <w:szCs w:val="30"/>
-        </w:rPr>
-      </w:pPr>
+          <w:rFonts w:ascii="Times" w:hAnsi="Times" w:cs="Times"/>
+        </w:rPr>
+      </w:pPr>
+      <w:proofErr w:type="spellStart"/>
+      <w:r>
+        <w:rPr>
+          <w:rFonts w:ascii="Courier" w:hAnsi="Courier" w:cs="Courier"/>
+          <w:sz w:val="30"/>
+          <w:szCs w:val="30"/>
+        </w:rPr>
+        <w:t>ObjectOutputStreamoos</w:t>
+      </w:r>
+      <w:proofErr w:type="spellEnd"/>
+      <w:r>
+        <w:rPr>
+          <w:rFonts w:ascii="Courier" w:hAnsi="Courier" w:cs="Courier"/>
+          <w:sz w:val="30"/>
+          <w:szCs w:val="30"/>
+        </w:rPr>
+        <w:t xml:space="preserve"> = new </w:t>
+      </w:r>
       <w:proofErr w:type="spellStart"/>
       <w:proofErr w:type="gramStart"/>
       <w:r>
@@ -257,9 +412,17 @@
           <w:sz w:val="30"/>
           <w:szCs w:val="30"/>
         </w:rPr>
-        <w:t>oos.writeObject</w:t>
+        <w:t>ObjectOutputStream</w:t>
       </w:r>
       <w:proofErr w:type="spellEnd"/>
+      <w:r>
+        <w:rPr>
+          <w:rFonts w:ascii="Courier" w:hAnsi="Courier" w:cs="Courier"/>
+          <w:sz w:val="30"/>
+          <w:szCs w:val="30"/>
+        </w:rPr>
+        <w:t>(</w:t>
+      </w:r>
       <w:proofErr w:type="gramEnd"/>
       <w:r>
         <w:rPr>
@@ -267,7 +430,7 @@
           <w:sz w:val="30"/>
           <w:szCs w:val="30"/>
         </w:rPr>
-        <w:t xml:space="preserve"> (</w:t>
+        <w:t xml:space="preserve"> </w:t>
       </w:r>
       <w:proofErr w:type="spellStart"/>
       <w:r>
@@ -276,7 +439,7 @@
           <w:sz w:val="30"/>
           <w:szCs w:val="30"/>
         </w:rPr>
-        <w:t>someObject</w:t>
+        <w:t>newFileOutputStream</w:t>
       </w:r>
       <w:proofErr w:type="spellEnd"/>
       <w:r>
@@ -285,7 +448,25 @@
           <w:sz w:val="30"/>
           <w:szCs w:val="30"/>
         </w:rPr>
-        <w:t xml:space="preserve">); </w:t>
+        <w:t xml:space="preserve"> (“</w:t>
+      </w:r>
+      <w:proofErr w:type="spellStart"/>
+      <w:r>
+        <w:rPr>
+          <w:rFonts w:ascii="Courier" w:hAnsi="Courier" w:cs="Courier"/>
+          <w:sz w:val="30"/>
+          <w:szCs w:val="30"/>
+        </w:rPr>
+        <w:t>SerialOutput</w:t>
+      </w:r>
+      <w:proofErr w:type="spellEnd"/>
+      <w:r>
+        <w:rPr>
+          <w:rFonts w:ascii="Courier" w:hAnsi="Courier" w:cs="Courier"/>
+          <w:sz w:val="30"/>
+          <w:szCs w:val="30"/>
+        </w:rPr>
+        <w:t>”) );</w:t>
       </w:r>
     </w:p>
     <w:p>
@@ -302,24 +483,40 @@
         </w:rPr>
       </w:pPr>
       <w:proofErr w:type="spellStart"/>
-      <w:proofErr w:type="gramStart"/>
-      <w:r>
-        <w:rPr>
-          <w:rFonts w:ascii="Courier" w:hAnsi="Courier" w:cs="Courier"/>
-          <w:sz w:val="30"/>
-          <w:szCs w:val="30"/>
-        </w:rPr>
-        <w:t>oos.flush</w:t>
+      <w:r>
+        <w:rPr>
+          <w:rFonts w:ascii="Courier" w:hAnsi="Courier" w:cs="Courier"/>
+          <w:sz w:val="30"/>
+          <w:szCs w:val="30"/>
+        </w:rPr>
+        <w:t>oos.writeObject</w:t>
       </w:r>
       <w:proofErr w:type="spellEnd"/>
-      <w:proofErr w:type="gramEnd"/>
-      <w:r>
-        <w:rPr>
-          <w:rFonts w:ascii="Courier" w:hAnsi="Courier" w:cs="Courier"/>
-          <w:sz w:val="30"/>
-          <w:szCs w:val="30"/>
-        </w:rPr>
-        <w:t xml:space="preserve"> ( );</w:t>
+      <w:r>
+        <w:rPr>
+          <w:rFonts w:ascii="Courier" w:hAnsi="Courier" w:cs="Courier"/>
+          <w:sz w:val="30"/>
+          <w:szCs w:val="30"/>
+        </w:rPr>
+        <w:t xml:space="preserve"> (</w:t>
+      </w:r>
+      <w:proofErr w:type="spellStart"/>
+      <w:r>
+        <w:rPr>
+          <w:rFonts w:ascii="Courier" w:hAnsi="Courier" w:cs="Courier"/>
+          <w:sz w:val="30"/>
+          <w:szCs w:val="30"/>
+        </w:rPr>
+        <w:t>someObject</w:t>
+      </w:r>
+      <w:proofErr w:type="spellEnd"/>
+      <w:r>
+        <w:rPr>
+          <w:rFonts w:ascii="Courier" w:hAnsi="Courier" w:cs="Courier"/>
+          <w:sz w:val="30"/>
+          <w:szCs w:val="30"/>
+        </w:rPr>
+        <w:t xml:space="preserve">); </w:t>
       </w:r>
     </w:p>
     <w:p>
@@ -335,6 +532,24 @@
           <w:szCs w:val="30"/>
         </w:rPr>
       </w:pPr>
+      <w:proofErr w:type="spellStart"/>
+      <w:r>
+        <w:rPr>
+          <w:rFonts w:ascii="Courier" w:hAnsi="Courier" w:cs="Courier"/>
+          <w:sz w:val="30"/>
+          <w:szCs w:val="30"/>
+        </w:rPr>
+        <w:t>oos.flush</w:t>
+      </w:r>
+      <w:proofErr w:type="spellEnd"/>
+      <w:r>
+        <w:rPr>
+          <w:rFonts w:ascii="Courier" w:hAnsi="Courier" w:cs="Courier"/>
+          <w:sz w:val="30"/>
+          <w:szCs w:val="30"/>
+        </w:rPr>
+        <w:t xml:space="preserve"> ( );</w:t>
+      </w:r>
     </w:p>
     <w:p>
       <w:pPr>
@@ -344,35 +559,11 @@
         <w:adjustRightInd w:val="0"/>
         <w:spacing w:after="240"/>
         <w:rPr>
-          <w:rFonts w:ascii="Times" w:hAnsi="Times" w:cs="Times"/>
-        </w:rPr>
-      </w:pPr>
-      <w:r>
-        <w:rPr>
-          <w:rFonts w:ascii="Times New Roman" w:hAnsi="Times New Roman" w:cs="Times New Roman"/>
-          <w:sz w:val="30"/>
-          <w:szCs w:val="30"/>
-        </w:rPr>
-        <w:t xml:space="preserve">The object can be </w:t>
-      </w:r>
-      <w:proofErr w:type="spellStart"/>
-      <w:r>
-        <w:rPr>
-          <w:rFonts w:ascii="Times New Roman" w:hAnsi="Times New Roman" w:cs="Times New Roman"/>
-          <w:sz w:val="30"/>
-          <w:szCs w:val="30"/>
-        </w:rPr>
-        <w:t>deserialized</w:t>
-      </w:r>
-      <w:proofErr w:type="spellEnd"/>
-      <w:r>
-        <w:rPr>
-          <w:rFonts w:ascii="Times New Roman" w:hAnsi="Times New Roman" w:cs="Times New Roman"/>
-          <w:sz w:val="30"/>
-          <w:szCs w:val="30"/>
-        </w:rPr>
-        <w:t xml:space="preserve"> as follows:</w:t>
-      </w:r>
+          <w:rFonts w:ascii="Courier" w:hAnsi="Courier" w:cs="Courier"/>
+          <w:sz w:val="30"/>
+          <w:szCs w:val="30"/>
+        </w:rPr>
+      </w:pPr>
     </w:p>
     <w:p>
       <w:pPr>
@@ -385,113 +576,31 @@
           <w:rFonts w:ascii="Times" w:hAnsi="Times" w:cs="Times"/>
         </w:rPr>
       </w:pPr>
+      <w:r>
+        <w:rPr>
+          <w:rFonts w:ascii="Times New Roman" w:hAnsi="Times New Roman" w:cs="Times New Roman"/>
+          <w:sz w:val="30"/>
+          <w:szCs w:val="30"/>
+        </w:rPr>
+        <w:t xml:space="preserve">The object can be </w:t>
+      </w:r>
       <w:proofErr w:type="spellStart"/>
       <w:r>
         <w:rPr>
-          <w:rFonts w:ascii="Courier" w:hAnsi="Courier" w:cs="Courier"/>
-          <w:sz w:val="30"/>
-          <w:szCs w:val="30"/>
-        </w:rPr>
-        <w:t>ObjectInputStream</w:t>
+          <w:rFonts w:ascii="Times New Roman" w:hAnsi="Times New Roman" w:cs="Times New Roman"/>
+          <w:sz w:val="30"/>
+          <w:szCs w:val="30"/>
+        </w:rPr>
+        <w:t>deserialized</w:t>
       </w:r>
       <w:proofErr w:type="spellEnd"/>
       <w:r>
         <w:rPr>
-          <w:rFonts w:ascii="Courier" w:hAnsi="Courier" w:cs="Courier"/>
-          <w:sz w:val="30"/>
-          <w:szCs w:val="30"/>
-        </w:rPr>
-        <w:t xml:space="preserve"> </w:t>
-      </w:r>
-      <w:proofErr w:type="spellStart"/>
-      <w:r>
-        <w:rPr>
-          <w:rFonts w:ascii="Courier" w:hAnsi="Courier" w:cs="Courier"/>
-          <w:sz w:val="30"/>
-          <w:szCs w:val="30"/>
-        </w:rPr>
-        <w:t>ois</w:t>
-      </w:r>
-      <w:proofErr w:type="spellEnd"/>
-      <w:r>
-        <w:rPr>
-          <w:rFonts w:ascii="Courier" w:hAnsi="Courier" w:cs="Courier"/>
-          <w:sz w:val="30"/>
-          <w:szCs w:val="30"/>
-        </w:rPr>
-        <w:t xml:space="preserve"> = new </w:t>
-      </w:r>
-      <w:proofErr w:type="spellStart"/>
-      <w:r>
-        <w:rPr>
-          <w:rFonts w:ascii="Courier" w:hAnsi="Courier" w:cs="Courier"/>
-          <w:sz w:val="30"/>
-          <w:szCs w:val="30"/>
-        </w:rPr>
-        <w:t>ObjectInputStream</w:t>
-      </w:r>
-      <w:proofErr w:type="spellEnd"/>
-      <w:r>
-        <w:rPr>
-          <w:rFonts w:ascii="Courier" w:hAnsi="Courier" w:cs="Courier"/>
-          <w:sz w:val="30"/>
-          <w:szCs w:val="30"/>
-        </w:rPr>
-        <w:t xml:space="preserve"> </w:t>
-      </w:r>
-      <w:proofErr w:type="gramStart"/>
-      <w:r>
-        <w:rPr>
-          <w:rFonts w:ascii="Courier" w:hAnsi="Courier" w:cs="Courier"/>
-          <w:sz w:val="30"/>
-          <w:szCs w:val="30"/>
-        </w:rPr>
-        <w:t>( new</w:t>
-      </w:r>
-      <w:proofErr w:type="gramEnd"/>
-      <w:r>
-        <w:rPr>
-          <w:rFonts w:ascii="Courier" w:hAnsi="Courier" w:cs="Courier"/>
-          <w:sz w:val="30"/>
-          <w:szCs w:val="30"/>
-        </w:rPr>
-        <w:t xml:space="preserve"> </w:t>
-      </w:r>
-      <w:proofErr w:type="spellStart"/>
-      <w:r>
-        <w:rPr>
-          <w:rFonts w:ascii="Courier" w:hAnsi="Courier" w:cs="Courier"/>
-          <w:sz w:val="30"/>
-          <w:szCs w:val="30"/>
-        </w:rPr>
-        <w:t>FileInputStream</w:t>
-      </w:r>
-      <w:proofErr w:type="spellEnd"/>
-      <w:r>
-        <w:rPr>
-          <w:rFonts w:ascii="Courier" w:hAnsi="Courier" w:cs="Courier"/>
-          <w:sz w:val="30"/>
-          <w:szCs w:val="30"/>
-        </w:rPr>
-        <w:t xml:space="preserve"> (“</w:t>
-      </w:r>
-      <w:proofErr w:type="spellStart"/>
-      <w:r>
-        <w:rPr>
-          <w:rFonts w:ascii="Courier" w:hAnsi="Courier" w:cs="Courier"/>
-          <w:sz w:val="30"/>
-          <w:szCs w:val="30"/>
-        </w:rPr>
-        <w:t>SerialOutput</w:t>
-      </w:r>
-      <w:proofErr w:type="spellEnd"/>
-      <w:r>
-        <w:rPr>
-          <w:rFonts w:ascii="Courier" w:hAnsi="Courier" w:cs="Courier"/>
-          <w:sz w:val="30"/>
-          <w:szCs w:val="30"/>
-        </w:rPr>
-        <w:t>”) );</w:t>
+          <w:rFonts w:ascii="Times New Roman" w:hAnsi="Times New Roman" w:cs="Times New Roman"/>
+          <w:sz w:val="30"/>
+          <w:szCs w:val="30"/>
+        </w:rPr>
+        <w:t xml:space="preserve"> as follows:</w:t>
       </w:r>
     </w:p>
     <w:p>
@@ -502,11 +611,27 @@
         <w:adjustRightInd w:val="0"/>
         <w:spacing w:after="240"/>
         <w:rPr>
-          <w:rFonts w:ascii="Courier" w:hAnsi="Courier" w:cs="Courier"/>
-          <w:sz w:val="30"/>
-          <w:szCs w:val="30"/>
-        </w:rPr>
-      </w:pPr>
+          <w:rFonts w:ascii="Times" w:hAnsi="Times" w:cs="Times"/>
+        </w:rPr>
+      </w:pPr>
+      <w:proofErr w:type="spellStart"/>
+      <w:r>
+        <w:rPr>
+          <w:rFonts w:ascii="Courier" w:hAnsi="Courier" w:cs="Courier"/>
+          <w:sz w:val="30"/>
+          <w:szCs w:val="30"/>
+        </w:rPr>
+        <w:t>ObjectInputStreamois</w:t>
+      </w:r>
+      <w:proofErr w:type="spellEnd"/>
+      <w:r>
+        <w:rPr>
+          <w:rFonts w:ascii="Courier" w:hAnsi="Courier" w:cs="Courier"/>
+          <w:sz w:val="30"/>
+          <w:szCs w:val="30"/>
+        </w:rPr>
+        <w:t xml:space="preserve"> = new </w:t>
+      </w:r>
       <w:proofErr w:type="spellStart"/>
       <w:proofErr w:type="gramStart"/>
       <w:r>
@@ -515,9 +640,17 @@
           <w:sz w:val="30"/>
           <w:szCs w:val="30"/>
         </w:rPr>
-        <w:t>someObject</w:t>
+        <w:t>ObjectInputStream</w:t>
       </w:r>
       <w:proofErr w:type="spellEnd"/>
+      <w:r>
+        <w:rPr>
+          <w:rFonts w:ascii="Courier" w:hAnsi="Courier" w:cs="Courier"/>
+          <w:sz w:val="30"/>
+          <w:szCs w:val="30"/>
+        </w:rPr>
+        <w:t>(</w:t>
+      </w:r>
       <w:proofErr w:type="gramEnd"/>
       <w:r>
         <w:rPr>
@@ -525,7 +658,7 @@
           <w:sz w:val="30"/>
           <w:szCs w:val="30"/>
         </w:rPr>
-        <w:t xml:space="preserve"> = (</w:t>
+        <w:t xml:space="preserve"> </w:t>
       </w:r>
       <w:proofErr w:type="spellStart"/>
       <w:r>
@@ -534,7 +667,7 @@
           <w:sz w:val="30"/>
           <w:szCs w:val="30"/>
         </w:rPr>
-        <w:t>SomeClass</w:t>
+        <w:t>newFileInputStream</w:t>
       </w:r>
       <w:proofErr w:type="spellEnd"/>
       <w:r>
@@ -543,7 +676,7 @@
           <w:sz w:val="30"/>
           <w:szCs w:val="30"/>
         </w:rPr>
-        <w:t>)</w:t>
+        <w:t xml:space="preserve"> (“</w:t>
       </w:r>
       <w:proofErr w:type="spellStart"/>
       <w:r>
@@ -552,7 +685,7 @@
           <w:sz w:val="30"/>
           <w:szCs w:val="30"/>
         </w:rPr>
-        <w:t>ois.readObject</w:t>
+        <w:t>SerialOutput</w:t>
       </w:r>
       <w:proofErr w:type="spellEnd"/>
       <w:r>
@@ -561,7 +694,7 @@
           <w:sz w:val="30"/>
           <w:szCs w:val="30"/>
         </w:rPr>
-        <w:t xml:space="preserve"> ( );</w:t>
+        <w:t>”) );</w:t>
       </w:r>
     </w:p>
     <w:p>
@@ -577,6 +710,62 @@
           <w:szCs w:val="30"/>
         </w:rPr>
       </w:pPr>
+      <w:proofErr w:type="spellStart"/>
+      <w:proofErr w:type="gramStart"/>
+      <w:r>
+        <w:rPr>
+          <w:rFonts w:ascii="Courier" w:hAnsi="Courier" w:cs="Courier"/>
+          <w:sz w:val="30"/>
+          <w:szCs w:val="30"/>
+        </w:rPr>
+        <w:t>someObject</w:t>
+      </w:r>
+      <w:proofErr w:type="spellEnd"/>
+      <w:proofErr w:type="gramEnd"/>
+      <w:r>
+        <w:rPr>
+          <w:rFonts w:ascii="Courier" w:hAnsi="Courier" w:cs="Courier"/>
+          <w:sz w:val="30"/>
+          <w:szCs w:val="30"/>
+        </w:rPr>
+        <w:t xml:space="preserve"> = (</w:t>
+      </w:r>
+      <w:proofErr w:type="spellStart"/>
+      <w:r>
+        <w:rPr>
+          <w:rFonts w:ascii="Courier" w:hAnsi="Courier" w:cs="Courier"/>
+          <w:sz w:val="30"/>
+          <w:szCs w:val="30"/>
+        </w:rPr>
+        <w:t>SomeClass</w:t>
+      </w:r>
+      <w:proofErr w:type="spellEnd"/>
+      <w:r>
+        <w:rPr>
+          <w:rFonts w:ascii="Courier" w:hAnsi="Courier" w:cs="Courier"/>
+          <w:sz w:val="30"/>
+          <w:szCs w:val="30"/>
+        </w:rPr>
+        <w:t>)</w:t>
+      </w:r>
+      <w:proofErr w:type="spellStart"/>
+      <w:r>
+        <w:rPr>
+          <w:rFonts w:ascii="Courier" w:hAnsi="Courier" w:cs="Courier"/>
+          <w:sz w:val="30"/>
+          <w:szCs w:val="30"/>
+        </w:rPr>
+        <w:t>ois.readObject</w:t>
+      </w:r>
+      <w:proofErr w:type="spellEnd"/>
+      <w:r>
+        <w:rPr>
+          <w:rFonts w:ascii="Courier" w:hAnsi="Courier" w:cs="Courier"/>
+          <w:sz w:val="30"/>
+          <w:szCs w:val="30"/>
+        </w:rPr>
+        <w:t xml:space="preserve"> ( );</w:t>
+      </w:r>
     </w:p>
     <w:p>
       <w:pPr>
@@ -586,79 +775,11 @@
         <w:adjustRightInd w:val="0"/>
         <w:spacing w:after="240"/>
         <w:rPr>
-          <w:rFonts w:ascii="Times" w:hAnsi="Times" w:cs="Times"/>
-        </w:rPr>
-      </w:pPr>
-      <w:bookmarkStart w:id="0" w:name="_GoBack"/>
-      <w:bookmarkEnd w:id="0"/>
-      <w:r>
-        <w:rPr>
-          <w:rFonts w:ascii="Times New Roman" w:hAnsi="Times New Roman" w:cs="Times New Roman"/>
-          <w:sz w:val="30"/>
-          <w:szCs w:val="30"/>
-        </w:rPr>
-        <w:t xml:space="preserve">Serialization captures all the fields of a class, provided the class implements the </w:t>
-      </w:r>
-      <w:proofErr w:type="spellStart"/>
-      <w:r>
-        <w:rPr>
-          <w:rFonts w:ascii="Courier" w:hAnsi="Courier" w:cs="Courier"/>
-          <w:sz w:val="30"/>
-          <w:szCs w:val="30"/>
-        </w:rPr>
-        <w:t>Serializable</w:t>
-      </w:r>
-      <w:proofErr w:type="spellEnd"/>
-      <w:r>
-        <w:rPr>
-          <w:rFonts w:ascii="Courier" w:hAnsi="Courier" w:cs="Courier"/>
-          <w:sz w:val="30"/>
-          <w:szCs w:val="30"/>
-        </w:rPr>
-        <w:t xml:space="preserve"> </w:t>
-      </w:r>
-      <w:r>
-        <w:rPr>
-          <w:rFonts w:ascii="Times New Roman" w:hAnsi="Times New Roman" w:cs="Times New Roman"/>
-          <w:sz w:val="30"/>
-          <w:szCs w:val="30"/>
-        </w:rPr>
-        <w:t xml:space="preserve">interface, including the non-public fields that are not normally accessible (unless the field is declared </w:t>
-      </w:r>
-      <w:r>
-        <w:rPr>
-          <w:rFonts w:ascii="Courier" w:hAnsi="Courier" w:cs="Courier"/>
-          <w:sz w:val="30"/>
-          <w:szCs w:val="30"/>
-        </w:rPr>
-        <w:t>transient</w:t>
-      </w:r>
-      <w:r>
-        <w:rPr>
-          <w:rFonts w:ascii="Times New Roman" w:hAnsi="Times New Roman" w:cs="Times New Roman"/>
-          <w:sz w:val="30"/>
-          <w:szCs w:val="30"/>
-        </w:rPr>
-        <w:t xml:space="preserve">). If the byte stream to which the serialized values are written is readable, then the values of the normally inaccessible fields may be read. Moreover, it may be possible to modify or forge the preserved values so that when the class is </w:t>
-      </w:r>
-      <w:proofErr w:type="spellStart"/>
-      <w:r>
-        <w:rPr>
-          <w:rFonts w:ascii="Times New Roman" w:hAnsi="Times New Roman" w:cs="Times New Roman"/>
-          <w:sz w:val="30"/>
-          <w:szCs w:val="30"/>
-        </w:rPr>
-        <w:t>deserialized</w:t>
-      </w:r>
-      <w:proofErr w:type="spellEnd"/>
-      <w:r>
-        <w:rPr>
-          <w:rFonts w:ascii="Times New Roman" w:hAnsi="Times New Roman" w:cs="Times New Roman"/>
-          <w:sz w:val="30"/>
-          <w:szCs w:val="30"/>
-        </w:rPr>
-        <w:t>, the values become corrupted.</w:t>
-      </w:r>
+          <w:rFonts w:ascii="Courier" w:hAnsi="Courier" w:cs="Courier"/>
+          <w:sz w:val="30"/>
+          <w:szCs w:val="30"/>
+        </w:rPr>
+      </w:pPr>
     </w:p>
     <w:p>
       <w:pPr>
@@ -671,21 +792,65 @@
           <w:rFonts w:ascii="Times" w:hAnsi="Times" w:cs="Times"/>
         </w:rPr>
       </w:pPr>
+      <w:bookmarkStart w:id="0" w:name="_GoBack"/>
+      <w:bookmarkEnd w:id="0"/>
       <w:r>
         <w:rPr>
           <w:rFonts w:ascii="Times New Roman" w:hAnsi="Times New Roman" w:cs="Times New Roman"/>
           <w:sz w:val="30"/>
           <w:szCs w:val="30"/>
         </w:rPr>
-        <w:t xml:space="preserve">Introducing a security manager does not prevent the normally inaccessible fields from being serialized and </w:t>
+        <w:t xml:space="preserve">Serialization captures all the fields of a class, provided the class implements the </w:t>
       </w:r>
       <w:proofErr w:type="spellStart"/>
       <w:r>
         <w:rPr>
+          <w:rFonts w:ascii="Courier" w:hAnsi="Courier" w:cs="Courier"/>
+          <w:sz w:val="30"/>
+          <w:szCs w:val="30"/>
+        </w:rPr>
+        <w:t>Serializable</w:t>
+      </w:r>
+      <w:r>
+        <w:rPr>
           <w:rFonts w:ascii="Times New Roman" w:hAnsi="Times New Roman" w:cs="Times New Roman"/>
           <w:sz w:val="30"/>
           <w:szCs w:val="30"/>
         </w:rPr>
+        <w:t>interface</w:t>
+      </w:r>
+      <w:proofErr w:type="spellEnd"/>
+      <w:r>
+        <w:rPr>
+          <w:rFonts w:ascii="Times New Roman" w:hAnsi="Times New Roman" w:cs="Times New Roman"/>
+          <w:sz w:val="30"/>
+          <w:szCs w:val="30"/>
+        </w:rPr>
+        <w:t xml:space="preserve">, including the non-public fields that are not normally accessible (unless the field is declared </w:t>
+      </w:r>
+      <w:r>
+        <w:rPr>
+          <w:rFonts w:ascii="Courier" w:hAnsi="Courier" w:cs="Courier"/>
+          <w:sz w:val="30"/>
+          <w:szCs w:val="30"/>
+        </w:rPr>
+        <w:t>transient</w:t>
+      </w:r>
+      <w:r>
+        <w:rPr>
+          <w:rFonts w:ascii="Times New Roman" w:hAnsi="Times New Roman" w:cs="Times New Roman"/>
+          <w:sz w:val="30"/>
+          <w:szCs w:val="30"/>
+        </w:rPr>
+        <w:t xml:space="preserve">). If the byte stream to which the serialized values are written is readable, then the values of the normally inaccessible fields may be read. Moreover, it may be possible to modify or forge the preserved values so that when the class is </w:t>
+      </w:r>
+      <w:proofErr w:type="spellStart"/>
+      <w:r>
+        <w:rPr>
+          <w:rFonts w:ascii="Times New Roman" w:hAnsi="Times New Roman" w:cs="Times New Roman"/>
+          <w:sz w:val="30"/>
+          <w:szCs w:val="30"/>
+        </w:rPr>
         <w:t>deserialized</w:t>
       </w:r>
       <w:proofErr w:type="spellEnd"/>
@@ -695,16 +860,7 @@
           <w:sz w:val="30"/>
           <w:szCs w:val="30"/>
         </w:rPr>
-        <w:t xml:space="preserve"> (although permission must be granted to write to and read from the file or </w:t>
-      </w:r>
-      <w:r>
-        <w:rPr>
-          <w:rFonts w:ascii="Times New Roman" w:hAnsi="Times New Roman" w:cs="Times New Roman"/>
-          <w:sz w:val="30"/>
-          <w:szCs w:val="30"/>
-        </w:rPr>
-        <w:lastRenderedPageBreak/>
-        <w:t>network if the byte stream is being stored or transmitted). Network traffic (including RMI) can be protected, however, by using SSL.</w:t>
+        <w:t>, the values become corrupted.</w:t>
       </w:r>
     </w:p>
     <w:p>
@@ -718,6 +874,32 @@
           <w:rFonts w:ascii="Times" w:hAnsi="Times" w:cs="Times"/>
         </w:rPr>
       </w:pPr>
+      <w:r>
+        <w:rPr>
+          <w:rFonts w:ascii="Times New Roman" w:hAnsi="Times New Roman" w:cs="Times New Roman"/>
+          <w:sz w:val="30"/>
+          <w:szCs w:val="30"/>
+        </w:rPr>
+        <w:t xml:space="preserve">Introducing a security manager does not prevent the normally inaccessible fields from being serialized and </w:t>
+      </w:r>
+      <w:proofErr w:type="spellStart"/>
+      <w:r>
+        <w:rPr>
+          <w:rFonts w:ascii="Times New Roman" w:hAnsi="Times New Roman" w:cs="Times New Roman"/>
+          <w:sz w:val="30"/>
+          <w:szCs w:val="30"/>
+        </w:rPr>
+        <w:t>deserialized</w:t>
+      </w:r>
+      <w:proofErr w:type="spellEnd"/>
+      <w:r>
+        <w:rPr>
+          <w:rFonts w:ascii="Times New Roman" w:hAnsi="Times New Roman" w:cs="Times New Roman"/>
+          <w:sz w:val="30"/>
+          <w:szCs w:val="30"/>
+        </w:rPr>
+        <w:t xml:space="preserve"> (although permission must be granted to write to and read from the file or network if the byte stream is being stored or transmitted). Network traffic (including RMI) can be protected, however, by using SSL.</w:t>
+      </w:r>
     </w:p>
     <w:p>
       <w:pPr>
@@ -725,6 +907,18 @@
         <w:autoSpaceDE w:val="0"/>
         <w:autoSpaceDN w:val="0"/>
         <w:adjustRightInd w:val="0"/>
+        <w:spacing w:after="240"/>
+        <w:rPr>
+          <w:rFonts w:ascii="Times" w:hAnsi="Times" w:cs="Times"/>
+        </w:rPr>
+      </w:pPr>
+    </w:p>
+    <w:p>
+      <w:pPr>
+        <w:widowControl w:val="0"/>
+        <w:autoSpaceDE w:val="0"/>
+        <w:autoSpaceDN w:val="0"/>
+        <w:adjustRightInd w:val="0"/>
         <w:rPr>
           <w:rFonts w:ascii="Times" w:hAnsi="Times" w:cs="Times"/>
         </w:rPr>
@@ -733,9 +927,10 @@
         <w:rPr>
           <w:rFonts w:ascii="Times" w:hAnsi="Times" w:cs="Times"/>
           <w:noProof/>
+          <w:lang w:val="en-GB" w:eastAsia="en-GB"/>
         </w:rPr>
         <w:drawing>
-          <wp:inline distT="0" distB="0" distL="0" distR="0" wp14:anchorId="2F2BC8C0" wp14:editId="3DC1281F">
+          <wp:inline distT="0" distB="0" distL="0" distR="0">
             <wp:extent cx="10795" cy="10795"/>
             <wp:effectExtent l="0" t="0" r="0" b="0"/>
             <wp:docPr id="1" name="Picture 1"/>
@@ -755,7 +950,7 @@
                     <a:blip r:embed="rId5">
                       <a:extLst>
                         <a:ext uri="{28A0092B-C50C-407E-A947-70E740481C1C}">
-                          <a14:useLocalDpi xmlns:a14="http://schemas.microsoft.com/office/drawing/2010/main" val="0"/>
+                          <a14:useLocalDpi xmlns:a14="http://schemas.microsoft.com/office/drawing/2010/main" xmlns:wps="http://schemas.microsoft.com/office/word/2010/wordprocessingShape" xmlns:wpi="http://schemas.microsoft.com/office/word/2010/wordprocessingInk" xmlns:wpg="http://schemas.microsoft.com/office/word/2010/wordprocessingGroup" xmlns:w14="http://schemas.microsoft.com/office/word/2010/wordml" xmlns:w="http://schemas.openxmlformats.org/wordprocessingml/2006/main" xmlns:w10="urn:schemas-microsoft-com:office:word" xmlns:wp14="http://schemas.microsoft.com/office/word/2010/wordprocessingDrawing" xmlns:v="urn:schemas-microsoft-com:vml" xmlns:o="urn:schemas-microsoft-com:office:office" xmlns:mv="urn:schemas-microsoft-com:mac:vml" xmlns:mc="http://schemas.openxmlformats.org/markup-compatibility/2006" xmlns:mo="http://schemas.microsoft.com/office/mac/office/2008/main" xmlns:wpc="http://schemas.microsoft.com/office/word/2010/wordprocessingCanvas" xmlns="" val="0"/>
                         </a:ext>
                       </a:extLst>
                     </a:blip>
@@ -793,8 +988,94 @@
         <w:spacing w:after="240"/>
         <w:rPr>
           <w:rFonts w:ascii="Times" w:hAnsi="Times" w:cs="Times"/>
-        </w:rPr>
-      </w:pPr>
+          <w:b/>
+          <w:sz w:val="30"/>
+        </w:rPr>
+      </w:pPr>
+      <w:r>
+        <w:rPr>
+          <w:rFonts w:ascii="Times" w:hAnsi="Times" w:cs="Times"/>
+          <w:b/>
+          <w:sz w:val="30"/>
+        </w:rPr>
+        <w:t>Reference:</w:t>
+      </w:r>
+    </w:p>
+    <w:p>
+      <w:pPr>
+        <w:pStyle w:val="Reference"/>
+        <w:numPr>
+          <w:ilvl w:val="0"/>
+          <w:numId w:val="0"/>
+        </w:numPr>
+        <w:ind w:left="757"/>
+      </w:pPr>
+      <w:r>
+        <w:t>W. Long</w:t>
+      </w:r>
+      <w:r>
+        <w:t>,</w:t>
+      </w:r>
+      <w:r>
+        <w:t xml:space="preserve"> Frederick </w:t>
+      </w:r>
+      <w:r>
+        <w:t>(</w:t>
+      </w:r>
+      <w:r>
+        <w:t>2005</w:t>
+      </w:r>
+      <w:r>
+        <w:t xml:space="preserve">). </w:t>
+      </w:r>
+      <w:proofErr w:type="gramStart"/>
+      <w:r>
+        <w:t>Software Vulnerabilities in Java</w:t>
+      </w:r>
+      <w:r>
+        <w:t xml:space="preserve"> </w:t>
+      </w:r>
+      <w:r>
+        <w:t>[</w:t>
+      </w:r>
+      <w:r>
+        <w:t>Research Showcase</w:t>
+      </w:r>
+      <w:r>
+        <w:t>].</w:t>
+      </w:r>
+      <w:proofErr w:type="gramEnd"/>
+      <w:r>
+        <w:t xml:space="preserve"> [</w:t>
+      </w:r>
+      <w:proofErr w:type="gramStart"/>
+      <w:r>
+        <w:t>online</w:t>
+      </w:r>
+      <w:proofErr w:type="gramEnd"/>
+      <w:r>
+        <w:t xml:space="preserve">]. </w:t>
+      </w:r>
+      <w:r>
+        <w:t>Carnegie Mellon University</w:t>
+      </w:r>
+      <w:r>
+        <w:t>, October 2005.</w:t>
+      </w:r>
+      <w:r>
+        <w:t xml:space="preserve"> Available from: </w:t>
+      </w:r>
+      <w:hyperlink r:id="rId6" w:history="1">
+        <w:r>
+          <w:rPr>
+            <w:rStyle w:val="Hyperlink"/>
+          </w:rPr>
+          <w:t>http://repository.cmu.edu/sei/422/</w:t>
+        </w:r>
+      </w:hyperlink>
+      <w:r>
+        <w:t>.</w:t>
+      </w:r>
     </w:p>
     <w:p/>
     <w:sectPr>
@@ -807,8 +1088,103 @@
 </w:document>
 </file>
 
+<file path=word/numbering.xml><?xml version="1.0" encoding="utf-8"?>
+<w:numbering xmlns:ve="http://schemas.openxmlformats.org/markup-compatibility/2006" xmlns:o="urn:schemas-microsoft-com:office:office" xmlns:r="http://schemas.openxmlformats.org/officeDocument/2006/relationships" xmlns:m="http://schemas.openxmlformats.org/officeDocument/2006/math" xmlns:v="urn:schemas-microsoft-com:vml" xmlns:wp="http://schemas.openxmlformats.org/drawingml/2006/wordprocessingDrawing" xmlns:w10="urn:schemas-microsoft-com:office:word" xmlns:w="http://schemas.openxmlformats.org/wordprocessingml/2006/main" xmlns:wne="http://schemas.microsoft.com/office/word/2006/wordml">
+  <w:abstractNum w:abstractNumId="0">
+    <w:nsid w:val="0D6D3D2C"/>
+    <w:multiLevelType w:val="hybridMultilevel"/>
+    <w:tmpl w:val="85A48A1C"/>
+    <w:lvl w:ilvl="0" w:tplc="BC187A66">
+      <w:start w:val="1"/>
+      <w:numFmt w:val="lowerLetter"/>
+      <w:pStyle w:val="Reference"/>
+      <w:lvlText w:val="%1)"/>
+      <w:lvlJc w:val="left"/>
+      <w:pPr>
+        <w:ind w:left="1117" w:hanging="360"/>
+      </w:pPr>
+    </w:lvl>
+    <w:lvl w:ilvl="1" w:tplc="08090019" w:tentative="1">
+      <w:start w:val="1"/>
+      <w:numFmt w:val="lowerLetter"/>
+      <w:lvlText w:val="%2."/>
+      <w:lvlJc w:val="left"/>
+      <w:pPr>
+        <w:ind w:left="1837" w:hanging="360"/>
+      </w:pPr>
+    </w:lvl>
+    <w:lvl w:ilvl="2" w:tplc="0809001B" w:tentative="1">
+      <w:start w:val="1"/>
+      <w:numFmt w:val="lowerRoman"/>
+      <w:lvlText w:val="%3."/>
+      <w:lvlJc w:val="right"/>
+      <w:pPr>
+        <w:ind w:left="2557" w:hanging="180"/>
+      </w:pPr>
+    </w:lvl>
+    <w:lvl w:ilvl="3" w:tplc="0809000F" w:tentative="1">
+      <w:start w:val="1"/>
+      <w:numFmt w:val="decimal"/>
+      <w:lvlText w:val="%4."/>
+      <w:lvlJc w:val="left"/>
+      <w:pPr>
+        <w:ind w:left="3277" w:hanging="360"/>
+      </w:pPr>
+    </w:lvl>
+    <w:lvl w:ilvl="4" w:tplc="08090019" w:tentative="1">
+      <w:start w:val="1"/>
+      <w:numFmt w:val="lowerLetter"/>
+      <w:lvlText w:val="%5."/>
+      <w:lvlJc w:val="left"/>
+      <w:pPr>
+        <w:ind w:left="3997" w:hanging="360"/>
+      </w:pPr>
+    </w:lvl>
+    <w:lvl w:ilvl="5" w:tplc="0809001B" w:tentative="1">
+      <w:start w:val="1"/>
+      <w:numFmt w:val="lowerRoman"/>
+      <w:lvlText w:val="%6."/>
+      <w:lvlJc w:val="right"/>
+      <w:pPr>
+        <w:ind w:left="4717" w:hanging="180"/>
+      </w:pPr>
+    </w:lvl>
+    <w:lvl w:ilvl="6" w:tplc="0809000F" w:tentative="1">
+      <w:start w:val="1"/>
+      <w:numFmt w:val="decimal"/>
+      <w:lvlText w:val="%7."/>
+      <w:lvlJc w:val="left"/>
+      <w:pPr>
+        <w:ind w:left="5437" w:hanging="360"/>
+      </w:pPr>
+    </w:lvl>
+    <w:lvl w:ilvl="7" w:tplc="08090019" w:tentative="1">
+      <w:start w:val="1"/>
+      <w:numFmt w:val="lowerLetter"/>
+      <w:lvlText w:val="%8."/>
+      <w:lvlJc w:val="left"/>
+      <w:pPr>
+        <w:ind w:left="6157" w:hanging="360"/>
+      </w:pPr>
+    </w:lvl>
+    <w:lvl w:ilvl="8" w:tplc="0809001B" w:tentative="1">
+      <w:start w:val="1"/>
+      <w:numFmt w:val="lowerRoman"/>
+      <w:lvlText w:val="%9."/>
+      <w:lvlJc w:val="right"/>
+      <w:pPr>
+        <w:ind w:left="6877" w:hanging="180"/>
+      </w:pPr>
+    </w:lvl>
+  </w:abstractNum>
+  <w:num w:numId="1">
+    <w:abstractNumId w:val="0"/>
+  </w:num>
+</w:numbering>
+</file>
+
 <file path=word/styles.xml><?xml version="1.0" encoding="utf-8"?>
-<w:styles xmlns:mc="http://schemas.openxmlformats.org/markup-compatibility/2006" xmlns:r="http://schemas.openxmlformats.org/officeDocument/2006/relationships" xmlns:w="http://schemas.openxmlformats.org/wordprocessingml/2006/main" xmlns:w14="http://schemas.microsoft.com/office/word/2010/wordml" mc:Ignorable="w14">
+<w:styles xmlns:r="http://schemas.openxmlformats.org/officeDocument/2006/relationships" xmlns:w="http://schemas.openxmlformats.org/wordprocessingml/2006/main">
   <w:docDefaults>
     <w:rPrDefault>
       <w:rPr>
@@ -820,7 +1196,7 @@
     </w:rPrDefault>
     <w:pPrDefault/>
   </w:docDefaults>
-  <w:latentStyles w:defLockedState="0" w:defUIPriority="99" w:defSemiHidden="1" w:defUnhideWhenUsed="1" w:defQFormat="0" w:count="276">
+  <w:latentStyles w:defLockedState="0" w:defUIPriority="99" w:defSemiHidden="1" w:defUnhideWhenUsed="1" w:defQFormat="0" w:count="267">
     <w:lsdException w:name="Normal" w:semiHidden="0" w:uiPriority="0" w:unhideWhenUsed="0" w:qFormat="1"/>
     <w:lsdException w:name="heading 1" w:semiHidden="0" w:uiPriority="9" w:unhideWhenUsed="0" w:qFormat="1"/>
     <w:lsdException w:name="heading 2" w:uiPriority="9" w:qFormat="1"/>
@@ -962,11 +1338,29 @@
   <w:style w:type="paragraph" w:default="1" w:styleId="Normal">
     <w:name w:val="Normal"/>
     <w:qFormat/>
+    <w:rsid w:val="00521D96"/>
+  </w:style>
+  <w:style w:type="paragraph" w:styleId="Heading4">
+    <w:name w:val="heading 4"/>
+    <w:basedOn w:val="Normal"/>
+    <w:link w:val="Heading4Char"/>
+    <w:uiPriority w:val="9"/>
+    <w:qFormat/>
+    <w:rsid w:val="00F3644C"/>
+    <w:pPr>
+      <w:spacing w:before="100" w:beforeAutospacing="1" w:after="100" w:afterAutospacing="1"/>
+      <w:outlineLvl w:val="3"/>
+    </w:pPr>
+    <w:rPr>
+      <w:rFonts w:ascii="Times New Roman" w:eastAsia="Times New Roman" w:hAnsi="Times New Roman" w:cs="Times New Roman"/>
+      <w:b/>
+      <w:bCs/>
+      <w:lang w:val="en-GB" w:eastAsia="en-GB"/>
+    </w:rPr>
   </w:style>
   <w:style w:type="character" w:default="1" w:styleId="DefaultParagraphFont">
     <w:name w:val="Default Paragraph Font"/>
     <w:uiPriority w:val="1"/>
-    <w:semiHidden/>
     <w:unhideWhenUsed/>
   </w:style>
   <w:style w:type="table" w:default="1" w:styleId="TableNormal">
@@ -974,6 +1368,7 @@
     <w:uiPriority w:val="99"/>
     <w:semiHidden/>
     <w:unhideWhenUsed/>
+    <w:qFormat/>
     <w:tblPr>
       <w:tblInd w:w="0" w:type="dxa"/>
       <w:tblCellMar>
@@ -1016,6 +1411,85 @@
       <w:sz w:val="18"/>
       <w:szCs w:val="18"/>
     </w:rPr>
+  </w:style>
+  <w:style w:type="character" w:customStyle="1" w:styleId="Heading4Char">
+    <w:name w:val="Heading 4 Char"/>
+    <w:basedOn w:val="DefaultParagraphFont"/>
+    <w:link w:val="Heading4"/>
+    <w:uiPriority w:val="9"/>
+    <w:rsid w:val="00F3644C"/>
+    <w:rPr>
+      <w:rFonts w:ascii="Times New Roman" w:eastAsia="Times New Roman" w:hAnsi="Times New Roman" w:cs="Times New Roman"/>
+      <w:b/>
+      <w:bCs/>
+      <w:lang w:val="en-GB" w:eastAsia="en-GB"/>
+    </w:rPr>
+  </w:style>
+  <w:style w:type="paragraph" w:styleId="NormalWeb">
+    <w:name w:val="Normal (Web)"/>
+    <w:basedOn w:val="Normal"/>
+    <w:uiPriority w:val="99"/>
+    <w:semiHidden/>
+    <w:unhideWhenUsed/>
+    <w:rsid w:val="00F3644C"/>
+    <w:pPr>
+      <w:spacing w:before="100" w:beforeAutospacing="1" w:after="100" w:afterAutospacing="1"/>
+    </w:pPr>
+    <w:rPr>
+      <w:rFonts w:ascii="Times New Roman" w:eastAsia="Times New Roman" w:hAnsi="Times New Roman" w:cs="Times New Roman"/>
+      <w:lang w:val="en-GB" w:eastAsia="en-GB"/>
+    </w:rPr>
+  </w:style>
+  <w:style w:type="character" w:styleId="Hyperlink">
+    <w:name w:val="Hyperlink"/>
+    <w:basedOn w:val="DefaultParagraphFont"/>
+    <w:uiPriority w:val="99"/>
+    <w:unhideWhenUsed/>
+    <w:rsid w:val="00522FAD"/>
+    <w:rPr>
+      <w:color w:val="0000FF" w:themeColor="hyperlink"/>
+      <w:u w:val="single"/>
+    </w:rPr>
+  </w:style>
+  <w:style w:type="paragraph" w:customStyle="1" w:styleId="Reference">
+    <w:name w:val="Reference"/>
+    <w:basedOn w:val="ListParagraph"/>
+    <w:link w:val="ReferenceChar"/>
+    <w:qFormat/>
+    <w:rsid w:val="00522FAD"/>
+    <w:pPr>
+      <w:numPr>
+        <w:numId w:val="1"/>
+      </w:numPr>
+      <w:spacing w:after="120" w:line="276" w:lineRule="auto"/>
+      <w:ind w:left="284"/>
+      <w:contextualSpacing w:val="0"/>
+    </w:pPr>
+    <w:rPr>
+      <w:rFonts w:ascii="Times New Roman" w:eastAsia="Times New Roman" w:hAnsi="Times New Roman" w:cs="Times New Roman"/>
+      <w:lang w:val="en-GB" w:eastAsia="en-GB"/>
+    </w:rPr>
+  </w:style>
+  <w:style w:type="character" w:customStyle="1" w:styleId="ReferenceChar">
+    <w:name w:val="Reference Char"/>
+    <w:basedOn w:val="DefaultParagraphFont"/>
+    <w:link w:val="Reference"/>
+    <w:rsid w:val="00522FAD"/>
+    <w:rPr>
+      <w:rFonts w:ascii="Times New Roman" w:eastAsia="Times New Roman" w:hAnsi="Times New Roman" w:cs="Times New Roman"/>
+      <w:lang w:val="en-GB" w:eastAsia="en-GB"/>
+    </w:rPr>
+  </w:style>
+  <w:style w:type="paragraph" w:styleId="ListParagraph">
+    <w:name w:val="List Paragraph"/>
+    <w:basedOn w:val="Normal"/>
+    <w:uiPriority w:val="34"/>
+    <w:qFormat/>
+    <w:rsid w:val="00522FAD"/>
+    <w:pPr>
+      <w:ind w:left="720"/>
+      <w:contextualSpacing/>
+    </w:pPr>
   </w:style>
 </w:styles>
 </file>

</xml_diff>